<commit_message>
site parte 1 completa
</commit_message>
<xml_diff>
--- a/Documentação atual.docx
+++ b/Documentação atual.docx
@@ -1235,21 +1235,20 @@
     </w:p>
     <w:p>
       <w:pPr>
-        <w:ind w:hanging="993"/>
-        <w:rPr>
-          <w:b/>
-          <w:u w:val="single"/>
-        </w:rPr>
-      </w:pPr>
-      <w:r>
-        <w:rPr>
-          <w:b/>
+        <w:ind w:hanging="1560"/>
+        <w:rPr>
+          <w:b/>
+          <w:u w:val="single"/>
+        </w:rPr>
+      </w:pPr>
+      <w:r>
+        <w:rPr>
+          <w:bCs/>
           <w:noProof/>
-          <w:u w:val="single"/>
         </w:rPr>
         <w:drawing>
-          <wp:inline distT="0" distB="0" distL="0" distR="0" wp14:anchorId="7599AF43" wp14:editId="506628E4">
-            <wp:extent cx="6645644" cy="4648200"/>
+          <wp:inline distT="0" distB="0" distL="0" distR="0" wp14:anchorId="7599AF43" wp14:editId="126163D0">
+            <wp:extent cx="7353786" cy="5143500"/>
             <wp:effectExtent l="0" t="0" r="0" b="0"/>
             <wp:docPr id="3" name="Imagem 3"/>
             <wp:cNvGraphicFramePr>
@@ -1277,7 +1276,7 @@
                   <pic:spPr>
                     <a:xfrm>
                       <a:off x="0" y="0"/>
-                      <a:ext cx="6665988" cy="4662429"/>
+                      <a:ext cx="7390370" cy="5169088"/>
                     </a:xfrm>
                     <a:prstGeom prst="rect">
                       <a:avLst/>
@@ -1393,14 +1392,6 @@
           <w:u w:val="single"/>
         </w:rPr>
       </w:pPr>
-    </w:p>
-    <w:p>
-      <w:pPr>
-        <w:rPr>
-          <w:b/>
-          <w:u w:val="single"/>
-        </w:rPr>
-      </w:pPr>
       <w:r>
         <w:rPr>
           <w:b/>
@@ -1475,7 +1466,20 @@
         <w:t>na realização desse desafio?</w:t>
       </w:r>
     </w:p>
-    <w:p/>
+    <w:p>
+      <w:r>
+        <w:t>A junção de todos os conteúdos certamente foi uma grande surpresa para serem apresentados em um projeto individual, mas como tudo isso está envolvendo muitos detalhes essenciais de cada matéria</w:t>
+      </w:r>
+      <w:r>
+        <w:t>,</w:t>
+      </w:r>
+      <w:r>
+        <w:t xml:space="preserve"> </w:t>
+      </w:r>
+      <w:r>
+        <w:t xml:space="preserve">a minha superação certamente foi adaptar todo um contexto pessoal pra o empresarial, conectando assim o tema junto à várias ideias diferentes para a modelagem do projeto. </w:t>
+      </w:r>
+    </w:p>
     <w:p>
       <w:pPr>
         <w:pStyle w:val="PargrafodaLista"/>
@@ -1494,7 +1498,11 @@
         <w:t>dificuldade?</w:t>
       </w:r>
     </w:p>
-    <w:p/>
+    <w:p>
+      <w:r>
+        <w:t>Com certeza o desenvolvimento do site foi a maior dificuldade, toda a adaptação da ideia ao funcionamento das APIs disponibilizadas teve que ser bem analisada para que ocorresse satisfatoriamente bem, além de que a parte de documentação também exigiu um pouco mais, por ser a definição de todo o processo de construção e análise da ideia.</w:t>
+      </w:r>
+    </w:p>
     <w:p>
       <w:pPr>
         <w:pStyle w:val="PargrafodaLista"/>
@@ -1514,6 +1522,11 @@
       </w:r>
       <w:r>
         <w:t>por você ter conseguido chegar ao resultado final?</w:t>
+      </w:r>
+    </w:p>
+    <w:p>
+      <w:r>
+        <w:t>Creio que não é possível agradecer apenas uma pessoa, este projeto envolveu muitos conhecimentos que eu ainda não possuía com propriedade para usá-lo, então recorrer à outras pessoas foi com certeza uma grande ajuda para que eu chegasse ao resultado final; então agradeço ao meu grupo de PI, alguns amigos antigos, meus pais e principalmente à internet.</w:t>
       </w:r>
     </w:p>
     <w:p/>

</xml_diff>